<commit_message>
Update [44K223.01] - [Project Proposal].docx
</commit_message>
<xml_diff>
--- a/[44K223.01] - [Project Proposal].docx
+++ b/[44K223.01] - [Project Proposal].docx
@@ -820,15 +820,52 @@
                 <w:szCs w:val="24"/>
               </w:rPr>
             </w:pPr>
+            <w:proofErr w:type="spellStart"/>
             <w:r>
               <w:rPr>
                 <w:rFonts w:ascii="Times New Roman" w:hAnsi="Times New Roman" w:cs="Times New Roman"/>
                 <w:sz w:val="24"/>
                 <w:szCs w:val="24"/>
-                <w:highlight w:val="white"/>
-              </w:rPr>
-              <w:t>The University of Danang - University of Economics</w:t>
-            </w:r>
+              </w:rPr>
+              <w:t>Đoàn</w:t>
+            </w:r>
+            <w:proofErr w:type="spellEnd"/>
+            <w:r>
+              <w:rPr>
+                <w:rFonts w:ascii="Times New Roman" w:hAnsi="Times New Roman" w:cs="Times New Roman"/>
+                <w:sz w:val="24"/>
+                <w:szCs w:val="24"/>
+              </w:rPr>
+              <w:t xml:space="preserve"> </w:t>
+            </w:r>
+            <w:proofErr w:type="spellStart"/>
+            <w:r>
+              <w:rPr>
+                <w:rFonts w:ascii="Times New Roman" w:hAnsi="Times New Roman" w:cs="Times New Roman"/>
+                <w:sz w:val="24"/>
+                <w:szCs w:val="24"/>
+              </w:rPr>
+              <w:t>Thị</w:t>
+            </w:r>
+            <w:proofErr w:type="spellEnd"/>
+            <w:r>
+              <w:rPr>
+                <w:rFonts w:ascii="Times New Roman" w:hAnsi="Times New Roman" w:cs="Times New Roman"/>
+                <w:sz w:val="24"/>
+                <w:szCs w:val="24"/>
+              </w:rPr>
+              <w:t xml:space="preserve"> </w:t>
+            </w:r>
+            <w:proofErr w:type="spellStart"/>
+            <w:r>
+              <w:rPr>
+                <w:rFonts w:ascii="Times New Roman" w:hAnsi="Times New Roman" w:cs="Times New Roman"/>
+                <w:sz w:val="24"/>
+                <w:szCs w:val="24"/>
+              </w:rPr>
+              <w:t>Giàu</w:t>
+            </w:r>
+            <w:proofErr w:type="spellEnd"/>
           </w:p>
         </w:tc>
       </w:tr>
@@ -1300,23 +1337,13 @@
                 <w:szCs w:val="24"/>
               </w:rPr>
             </w:pPr>
-            <w:proofErr w:type="spellStart"/>
             <w:r>
               <w:rPr>
                 <w:rFonts w:ascii="Times New Roman" w:hAnsi="Times New Roman" w:cs="Times New Roman"/>
                 <w:sz w:val="24"/>
                 <w:szCs w:val="24"/>
               </w:rPr>
-              <w:t>Nguyễn</w:t>
-            </w:r>
-            <w:proofErr w:type="spellEnd"/>
-            <w:r>
-              <w:rPr>
-                <w:rFonts w:ascii="Times New Roman" w:hAnsi="Times New Roman" w:cs="Times New Roman"/>
-                <w:sz w:val="24"/>
-                <w:szCs w:val="24"/>
-              </w:rPr>
-              <w:t xml:space="preserve"> </w:t>
+              <w:t xml:space="preserve">Nguyễn </w:t>
             </w:r>
             <w:proofErr w:type="spellStart"/>
             <w:r>
@@ -7016,7 +7043,33 @@
           <w:szCs w:val="24"/>
           <w:lang w:eastAsia="en-US"/>
         </w:rPr>
-        <w:t xml:space="preserve">, cơ, </w:t>
+        <w:t xml:space="preserve">, </w:t>
+      </w:r>
+      <w:proofErr w:type="spellStart"/>
+      <w:r>
+        <w:rPr>
+          <w:rFonts w:ascii="Times New Roman" w:eastAsia="Times New Roman" w:hAnsi="Times New Roman" w:cs="Times New Roman"/>
+          <w:b w:val="0"/>
+          <w:bCs w:val="0"/>
+          <w:color w:val="000000"/>
+          <w:sz w:val="24"/>
+          <w:szCs w:val="24"/>
+          <w:lang w:eastAsia="en-US"/>
+        </w:rPr>
+        <w:t>cơ</w:t>
+      </w:r>
+      <w:proofErr w:type="spellEnd"/>
+      <w:r>
+        <w:rPr>
+          <w:rFonts w:ascii="Times New Roman" w:eastAsia="Times New Roman" w:hAnsi="Times New Roman" w:cs="Times New Roman"/>
+          <w:b w:val="0"/>
+          <w:bCs w:val="0"/>
+          <w:color w:val="000000"/>
+          <w:sz w:val="24"/>
+          <w:szCs w:val="24"/>
+          <w:lang w:eastAsia="en-US"/>
+        </w:rPr>
+        <w:t xml:space="preserve">, </w:t>
       </w:r>
       <w:proofErr w:type="spellStart"/>
       <w:r>
@@ -22722,60 +22775,6 @@
                 <w:right w:val="nil"/>
                 <w:between w:val="nil"/>
               </w:pBdr>
-              <w:spacing w:line="294" w:lineRule="auto"/>
-              <w:ind w:left="194"/>
-              <w:rPr>
-                <w:rFonts w:ascii="Times New Roman" w:hAnsi="Times New Roman" w:cs="Times New Roman"/>
-                <w:sz w:val="24"/>
-                <w:szCs w:val="24"/>
-              </w:rPr>
-            </w:pPr>
-            <w:r>
-              <w:rPr>
-                <w:rFonts w:ascii="Times New Roman" w:hAnsi="Times New Roman" w:cs="Times New Roman"/>
-                <w:sz w:val="24"/>
-                <w:szCs w:val="24"/>
-              </w:rPr>
-              <w:t xml:space="preserve">MSc. Cao </w:t>
-            </w:r>
-            <w:proofErr w:type="spellStart"/>
-            <w:r>
-              <w:rPr>
-                <w:rFonts w:ascii="Times New Roman" w:hAnsi="Times New Roman" w:cs="Times New Roman"/>
-                <w:sz w:val="24"/>
-                <w:szCs w:val="24"/>
-              </w:rPr>
-              <w:t>Thi</w:t>
-            </w:r>
-            <w:proofErr w:type="spellEnd"/>
-            <w:r>
-              <w:rPr>
-                <w:rFonts w:ascii="Times New Roman" w:hAnsi="Times New Roman" w:cs="Times New Roman"/>
-                <w:sz w:val="24"/>
-                <w:szCs w:val="24"/>
-              </w:rPr>
-              <w:t xml:space="preserve"> </w:t>
-            </w:r>
-            <w:proofErr w:type="spellStart"/>
-            <w:r>
-              <w:rPr>
-                <w:rFonts w:ascii="Times New Roman" w:hAnsi="Times New Roman" w:cs="Times New Roman"/>
-                <w:sz w:val="24"/>
-                <w:szCs w:val="24"/>
-              </w:rPr>
-              <w:t>Nham</w:t>
-            </w:r>
-            <w:proofErr w:type="spellEnd"/>
-          </w:p>
-          <w:p>
-            <w:pPr>
-              <w:pBdr>
-                <w:top w:val="nil"/>
-                <w:left w:val="nil"/>
-                <w:bottom w:val="nil"/>
-                <w:right w:val="nil"/>
-                <w:between w:val="nil"/>
-              </w:pBdr>
               <w:tabs>
                 <w:tab w:val="left" w:pos="255"/>
               </w:tabs>
@@ -22787,6 +22786,60 @@
                 <w:szCs w:val="24"/>
               </w:rPr>
             </w:pPr>
+            <w:r>
+              <w:rPr>
+                <w:rFonts w:ascii="Times New Roman" w:hAnsi="Times New Roman" w:cs="Times New Roman"/>
+                <w:sz w:val="24"/>
+                <w:szCs w:val="24"/>
+              </w:rPr>
+              <w:t xml:space="preserve">     </w:t>
+            </w:r>
+            <w:proofErr w:type="spellStart"/>
+            <w:r>
+              <w:rPr>
+                <w:rFonts w:ascii="Times New Roman" w:hAnsi="Times New Roman" w:cs="Times New Roman"/>
+                <w:sz w:val="24"/>
+                <w:szCs w:val="24"/>
+              </w:rPr>
+              <w:t>Đoàn</w:t>
+            </w:r>
+            <w:proofErr w:type="spellEnd"/>
+            <w:r>
+              <w:rPr>
+                <w:rFonts w:ascii="Times New Roman" w:hAnsi="Times New Roman" w:cs="Times New Roman"/>
+                <w:sz w:val="24"/>
+                <w:szCs w:val="24"/>
+              </w:rPr>
+              <w:t xml:space="preserve"> </w:t>
+            </w:r>
+            <w:proofErr w:type="spellStart"/>
+            <w:r>
+              <w:rPr>
+                <w:rFonts w:ascii="Times New Roman" w:hAnsi="Times New Roman" w:cs="Times New Roman"/>
+                <w:sz w:val="24"/>
+                <w:szCs w:val="24"/>
+              </w:rPr>
+              <w:t>Thị</w:t>
+            </w:r>
+            <w:proofErr w:type="spellEnd"/>
+            <w:r>
+              <w:rPr>
+                <w:rFonts w:ascii="Times New Roman" w:hAnsi="Times New Roman" w:cs="Times New Roman"/>
+                <w:sz w:val="24"/>
+                <w:szCs w:val="24"/>
+              </w:rPr>
+              <w:t xml:space="preserve"> </w:t>
+            </w:r>
+            <w:proofErr w:type="spellStart"/>
+            <w:r>
+              <w:rPr>
+                <w:rFonts w:ascii="Times New Roman" w:hAnsi="Times New Roman" w:cs="Times New Roman"/>
+                <w:sz w:val="24"/>
+                <w:szCs w:val="24"/>
+              </w:rPr>
+              <w:t>Giàu</w:t>
+            </w:r>
+            <w:proofErr w:type="spellEnd"/>
           </w:p>
         </w:tc>
       </w:tr>
@@ -23460,103 +23513,14 @@
                 <w:szCs w:val="24"/>
               </w:rPr>
             </w:pPr>
-            <w:proofErr w:type="spellStart"/>
-            <w:r>
-              <w:rPr>
-                <w:rFonts w:ascii="Times New Roman" w:eastAsia="Calibri" w:hAnsi="Times New Roman" w:cs="Times New Roman"/>
-                <w:color w:val="000000"/>
-                <w:sz w:val="24"/>
-                <w:szCs w:val="24"/>
-              </w:rPr>
-              <w:t>Đoàn</w:t>
-            </w:r>
-            <w:proofErr w:type="spellEnd"/>
-            <w:r>
-              <w:rPr>
-                <w:rFonts w:ascii="Times New Roman" w:eastAsia="Calibri" w:hAnsi="Times New Roman" w:cs="Times New Roman"/>
-                <w:color w:val="000000"/>
-                <w:sz w:val="24"/>
-                <w:szCs w:val="24"/>
-              </w:rPr>
-              <w:t xml:space="preserve"> </w:t>
-            </w:r>
-            <w:proofErr w:type="spellStart"/>
-            <w:r>
-              <w:rPr>
-                <w:rFonts w:ascii="Times New Roman" w:eastAsia="Calibri" w:hAnsi="Times New Roman" w:cs="Times New Roman"/>
-                <w:color w:val="000000"/>
-                <w:sz w:val="24"/>
-                <w:szCs w:val="24"/>
-              </w:rPr>
-              <w:t>Thị</w:t>
-            </w:r>
-            <w:proofErr w:type="spellEnd"/>
-            <w:r>
-              <w:rPr>
-                <w:rFonts w:ascii="Times New Roman" w:eastAsia="Calibri" w:hAnsi="Times New Roman" w:cs="Times New Roman"/>
-                <w:color w:val="000000"/>
-                <w:sz w:val="24"/>
-                <w:szCs w:val="24"/>
-              </w:rPr>
-              <w:t xml:space="preserve"> </w:t>
-            </w:r>
-            <w:proofErr w:type="spellStart"/>
-            <w:r>
-              <w:rPr>
-                <w:rFonts w:ascii="Times New Roman" w:eastAsia="Calibri" w:hAnsi="Times New Roman" w:cs="Times New Roman"/>
-                <w:color w:val="000000"/>
-                <w:sz w:val="24"/>
-                <w:szCs w:val="24"/>
-              </w:rPr>
-              <w:t>Giàu</w:t>
-            </w:r>
-            <w:proofErr w:type="spellEnd"/>
-          </w:p>
-          <w:p>
-            <w:pPr>
-              <w:pStyle w:val="ListParagraph"/>
-              <w:numPr>
-                <w:ilvl w:val="0"/>
-                <w:numId w:val="8"/>
-              </w:numPr>
-              <w:pBdr>
-                <w:top w:val="nil"/>
-                <w:left w:val="nil"/>
-                <w:bottom w:val="nil"/>
-                <w:right w:val="nil"/>
-                <w:between w:val="nil"/>
-              </w:pBdr>
-              <w:tabs>
-                <w:tab w:val="left" w:pos="255"/>
-              </w:tabs>
-              <w:spacing w:before="152"/>
-              <w:ind w:hanging="862"/>
-              <w:rPr>
-                <w:rFonts w:ascii="Times New Roman" w:eastAsia="Calibri" w:hAnsi="Times New Roman" w:cs="Times New Roman"/>
-                <w:color w:val="000000"/>
-                <w:sz w:val="24"/>
-                <w:szCs w:val="24"/>
-              </w:rPr>
-            </w:pPr>
-            <w:proofErr w:type="spellStart"/>
-            <w:r>
-              <w:rPr>
-                <w:rFonts w:ascii="Times New Roman" w:eastAsia="Calibri" w:hAnsi="Times New Roman" w:cs="Times New Roman"/>
-                <w:color w:val="000000"/>
-                <w:sz w:val="24"/>
-                <w:szCs w:val="24"/>
-              </w:rPr>
-              <w:t>Nguyễn</w:t>
-            </w:r>
-            <w:proofErr w:type="spellEnd"/>
-            <w:r>
-              <w:rPr>
-                <w:rFonts w:ascii="Times New Roman" w:eastAsia="Calibri" w:hAnsi="Times New Roman" w:cs="Times New Roman"/>
-                <w:color w:val="000000"/>
-                <w:sz w:val="24"/>
-                <w:szCs w:val="24"/>
-              </w:rPr>
-              <w:t xml:space="preserve"> </w:t>
+            <w:r>
+              <w:rPr>
+                <w:rFonts w:ascii="Times New Roman" w:eastAsia="Calibri" w:hAnsi="Times New Roman" w:cs="Times New Roman"/>
+                <w:color w:val="000000"/>
+                <w:sz w:val="24"/>
+                <w:szCs w:val="24"/>
+              </w:rPr>
+              <w:t xml:space="preserve">Nguyễn </w:t>
             </w:r>
             <w:proofErr w:type="spellStart"/>
             <w:r>
@@ -25277,6 +25241,119 @@
       </w:pPr>
     </w:lvl>
   </w:abstractNum>
+  <w:abstractNum w:abstractNumId="10" w15:restartNumberingAfterBreak="0">
+    <w:nsid w:val="713723EF"/>
+    <w:multiLevelType w:val="hybridMultilevel"/>
+    <w:tmpl w:val="77880406"/>
+    <w:lvl w:ilvl="0" w:tplc="04090001">
+      <w:start w:val="1"/>
+      <w:numFmt w:val="bullet"/>
+      <w:lvlText w:val=""/>
+      <w:lvlJc w:val="left"/>
+      <w:pPr>
+        <w:ind w:left="720" w:hanging="360"/>
+      </w:pPr>
+      <w:rPr>
+        <w:rFonts w:ascii="Symbol" w:hAnsi="Symbol" w:hint="default"/>
+      </w:rPr>
+    </w:lvl>
+    <w:lvl w:ilvl="1" w:tplc="04090003" w:tentative="1">
+      <w:start w:val="1"/>
+      <w:numFmt w:val="bullet"/>
+      <w:lvlText w:val="o"/>
+      <w:lvlJc w:val="left"/>
+      <w:pPr>
+        <w:ind w:left="1440" w:hanging="360"/>
+      </w:pPr>
+      <w:rPr>
+        <w:rFonts w:ascii="Courier New" w:hAnsi="Courier New" w:cs="Courier New" w:hint="default"/>
+      </w:rPr>
+    </w:lvl>
+    <w:lvl w:ilvl="2" w:tplc="04090005" w:tentative="1">
+      <w:start w:val="1"/>
+      <w:numFmt w:val="bullet"/>
+      <w:lvlText w:val=""/>
+      <w:lvlJc w:val="left"/>
+      <w:pPr>
+        <w:ind w:left="2160" w:hanging="360"/>
+      </w:pPr>
+      <w:rPr>
+        <w:rFonts w:ascii="Wingdings" w:hAnsi="Wingdings" w:hint="default"/>
+      </w:rPr>
+    </w:lvl>
+    <w:lvl w:ilvl="3" w:tplc="04090001" w:tentative="1">
+      <w:start w:val="1"/>
+      <w:numFmt w:val="bullet"/>
+      <w:lvlText w:val=""/>
+      <w:lvlJc w:val="left"/>
+      <w:pPr>
+        <w:ind w:left="2880" w:hanging="360"/>
+      </w:pPr>
+      <w:rPr>
+        <w:rFonts w:ascii="Symbol" w:hAnsi="Symbol" w:hint="default"/>
+      </w:rPr>
+    </w:lvl>
+    <w:lvl w:ilvl="4" w:tplc="04090003" w:tentative="1">
+      <w:start w:val="1"/>
+      <w:numFmt w:val="bullet"/>
+      <w:lvlText w:val="o"/>
+      <w:lvlJc w:val="left"/>
+      <w:pPr>
+        <w:ind w:left="3600" w:hanging="360"/>
+      </w:pPr>
+      <w:rPr>
+        <w:rFonts w:ascii="Courier New" w:hAnsi="Courier New" w:cs="Courier New" w:hint="default"/>
+      </w:rPr>
+    </w:lvl>
+    <w:lvl w:ilvl="5" w:tplc="04090005" w:tentative="1">
+      <w:start w:val="1"/>
+      <w:numFmt w:val="bullet"/>
+      <w:lvlText w:val=""/>
+      <w:lvlJc w:val="left"/>
+      <w:pPr>
+        <w:ind w:left="4320" w:hanging="360"/>
+      </w:pPr>
+      <w:rPr>
+        <w:rFonts w:ascii="Wingdings" w:hAnsi="Wingdings" w:hint="default"/>
+      </w:rPr>
+    </w:lvl>
+    <w:lvl w:ilvl="6" w:tplc="04090001" w:tentative="1">
+      <w:start w:val="1"/>
+      <w:numFmt w:val="bullet"/>
+      <w:lvlText w:val=""/>
+      <w:lvlJc w:val="left"/>
+      <w:pPr>
+        <w:ind w:left="5040" w:hanging="360"/>
+      </w:pPr>
+      <w:rPr>
+        <w:rFonts w:ascii="Symbol" w:hAnsi="Symbol" w:hint="default"/>
+      </w:rPr>
+    </w:lvl>
+    <w:lvl w:ilvl="7" w:tplc="04090003" w:tentative="1">
+      <w:start w:val="1"/>
+      <w:numFmt w:val="bullet"/>
+      <w:lvlText w:val="o"/>
+      <w:lvlJc w:val="left"/>
+      <w:pPr>
+        <w:ind w:left="5760" w:hanging="360"/>
+      </w:pPr>
+      <w:rPr>
+        <w:rFonts w:ascii="Courier New" w:hAnsi="Courier New" w:cs="Courier New" w:hint="default"/>
+      </w:rPr>
+    </w:lvl>
+    <w:lvl w:ilvl="8" w:tplc="04090005" w:tentative="1">
+      <w:start w:val="1"/>
+      <w:numFmt w:val="bullet"/>
+      <w:lvlText w:val=""/>
+      <w:lvlJc w:val="left"/>
+      <w:pPr>
+        <w:ind w:left="6480" w:hanging="360"/>
+      </w:pPr>
+      <w:rPr>
+        <w:rFonts w:ascii="Wingdings" w:hAnsi="Wingdings" w:hint="default"/>
+      </w:rPr>
+    </w:lvl>
+  </w:abstractNum>
   <w:num w:numId="1">
     <w:abstractNumId w:val="4"/>
   </w:num>
@@ -25306,6 +25383,9 @@
   </w:num>
   <w:num w:numId="10">
     <w:abstractNumId w:val="8"/>
+  </w:num>
+  <w:num w:numId="11">
+    <w:abstractNumId w:val="10"/>
   </w:num>
 </w:numbering>
 </file>

</xml_diff>